<commit_message>
Data packer looks good
</commit_message>
<xml_diff>
--- a/Report.docx
+++ b/Report.docx
@@ -261,7 +261,6 @@
         </w:rPr>
         <w:t xml:space="preserve">, and that in .NET / C#, I should use the </w:t>
       </w:r>
-      <w:proofErr w:type="spellStart"/>
       <w:r>
         <w:rPr>
           <w:b/>
@@ -270,7 +269,6 @@
         </w:rPr>
         <w:t>RNGCryptoServiceProvider</w:t>
       </w:r>
-      <w:proofErr w:type="spellEnd"/>
       <w:r>
         <w:rPr>
           <w:lang w:val="en-US"/>
@@ -318,7 +316,6 @@
           <w:lang w:val="en-US"/>
         </w:rPr>
       </w:pPr>
-      <w:proofErr w:type="spellStart"/>
       <w:r>
         <w:rPr>
           <w:b/>
@@ -327,7 +324,6 @@
         </w:rPr>
         <w:t>RNGCryptoServiceProvider</w:t>
       </w:r>
-      <w:proofErr w:type="spellEnd"/>
       <w:r>
         <w:rPr>
           <w:lang w:val="en-US"/>
@@ -629,6 +625,7 @@
     </w:p>
     <w:p>
       <w:pPr>
+        <w:pStyle w:val="Heading2"/>
         <w:rPr>
           <w:lang w:val="en-US"/>
         </w:rPr>
@@ -637,21 +634,205 @@
         <w:rPr>
           <w:lang w:val="en-US"/>
         </w:rPr>
-        <w:t xml:space="preserve">The password vault is stored as a </w:t>
+        <w:t>Vault File Segments</w:t>
       </w:r>
-      <w:proofErr w:type="gramStart"/>
+    </w:p>
+    <w:tbl>
+      <w:tblPr>
+        <w:tblStyle w:val="TableGrid"/>
+        <w:tblW w:w="0" w:type="auto"/>
+        <w:tblLook w:val="04A0" w:firstRow="1" w:lastRow="0" w:firstColumn="1" w:lastColumn="0" w:noHBand="0" w:noVBand="1"/>
+      </w:tblPr>
+      <w:tblGrid>
+        <w:gridCol w:w="1803"/>
+        <w:gridCol w:w="1803"/>
+        <w:gridCol w:w="1803"/>
+        <w:gridCol w:w="1803"/>
+      </w:tblGrid>
+      <w:tr>
+        <w:tc>
+          <w:tcPr>
+            <w:tcW w:w="1803" w:type="dxa"/>
+          </w:tcPr>
+          <w:p>
+            <w:pPr>
+              <w:rPr>
+                <w:b/>
+                <w:bCs/>
+                <w:lang w:val="en-US"/>
+              </w:rPr>
+            </w:pPr>
+            <w:r>
+              <w:rPr>
+                <w:b/>
+                <w:bCs/>
+                <w:lang w:val="en-US"/>
+              </w:rPr>
+              <w:t>Cipher Text</w:t>
+            </w:r>
+          </w:p>
+        </w:tc>
+        <w:tc>
+          <w:tcPr>
+            <w:tcW w:w="1803" w:type="dxa"/>
+          </w:tcPr>
+          <w:p>
+            <w:pPr>
+              <w:rPr>
+                <w:b/>
+                <w:bCs/>
+                <w:lang w:val="en-US"/>
+              </w:rPr>
+            </w:pPr>
+            <w:r>
+              <w:rPr>
+                <w:b/>
+                <w:bCs/>
+                <w:lang w:val="en-US"/>
+              </w:rPr>
+              <w:t>Salt</w:t>
+            </w:r>
+          </w:p>
+        </w:tc>
+        <w:tc>
+          <w:tcPr>
+            <w:tcW w:w="1803" w:type="dxa"/>
+          </w:tcPr>
+          <w:p>
+            <w:pPr>
+              <w:rPr>
+                <w:b/>
+                <w:bCs/>
+                <w:lang w:val="en-US"/>
+              </w:rPr>
+            </w:pPr>
+            <w:r>
+              <w:rPr>
+                <w:b/>
+                <w:bCs/>
+                <w:lang w:val="en-US"/>
+              </w:rPr>
+              <w:t>Nounce</w:t>
+            </w:r>
+          </w:p>
+        </w:tc>
+        <w:tc>
+          <w:tcPr>
+            <w:tcW w:w="1803" w:type="dxa"/>
+          </w:tcPr>
+          <w:p>
+            <w:pPr>
+              <w:rPr>
+                <w:b/>
+                <w:bCs/>
+                <w:lang w:val="en-US"/>
+              </w:rPr>
+            </w:pPr>
+            <w:r>
+              <w:rPr>
+                <w:b/>
+                <w:bCs/>
+                <w:lang w:val="en-US"/>
+              </w:rPr>
+              <w:t>Tag</w:t>
+            </w:r>
+          </w:p>
+        </w:tc>
+      </w:tr>
+      <w:tr>
+        <w:tc>
+          <w:tcPr>
+            <w:tcW w:w="1803" w:type="dxa"/>
+          </w:tcPr>
+          <w:p>
+            <w:pPr>
+              <w:rPr>
+                <w:lang w:val="en-US"/>
+              </w:rPr>
+            </w:pPr>
+            <w:r>
+              <w:rPr>
+                <w:lang w:val="en-US"/>
+              </w:rPr>
+              <w:t>Variable Bytes</w:t>
+            </w:r>
+          </w:p>
+        </w:tc>
+        <w:tc>
+          <w:tcPr>
+            <w:tcW w:w="1803" w:type="dxa"/>
+          </w:tcPr>
+          <w:p>
+            <w:pPr>
+              <w:rPr>
+                <w:lang w:val="en-US"/>
+              </w:rPr>
+            </w:pPr>
+            <w:r>
+              <w:rPr>
+                <w:lang w:val="en-US"/>
+              </w:rPr>
+              <w:t>32 Bytes</w:t>
+            </w:r>
+          </w:p>
+        </w:tc>
+        <w:tc>
+          <w:tcPr>
+            <w:tcW w:w="1803" w:type="dxa"/>
+          </w:tcPr>
+          <w:p>
+            <w:pPr>
+              <w:rPr>
+                <w:lang w:val="en-US"/>
+              </w:rPr>
+            </w:pPr>
+            <w:r>
+              <w:rPr>
+                <w:lang w:val="en-US"/>
+              </w:rPr>
+              <w:t>13 bytes</w:t>
+            </w:r>
+          </w:p>
+        </w:tc>
+        <w:tc>
+          <w:tcPr>
+            <w:tcW w:w="1803" w:type="dxa"/>
+          </w:tcPr>
+          <w:p>
+            <w:pPr>
+              <w:rPr>
+                <w:lang w:val="en-US"/>
+              </w:rPr>
+            </w:pPr>
+            <w:r>
+              <w:rPr>
+                <w:lang w:val="en-US"/>
+              </w:rPr>
+              <w:t>16 bytes</w:t>
+            </w:r>
+          </w:p>
+        </w:tc>
+      </w:tr>
+    </w:tbl>
+    <w:p>
+      <w:pPr>
+        <w:rPr>
+          <w:lang w:val="en-US"/>
+        </w:rPr>
+      </w:pPr>
+    </w:p>
+    <w:p>
+      <w:pPr>
+        <w:rPr>
+          <w:lang w:val="en-US"/>
+        </w:rPr>
+      </w:pPr>
       <w:r>
         <w:rPr>
           <w:lang w:val="en-US"/>
         </w:rPr>
-        <w:t>*.vault</w:t>
-      </w:r>
-      <w:proofErr w:type="gramEnd"/>
-      <w:r>
-        <w:rPr>
-          <w:lang w:val="en-US"/>
-        </w:rPr>
-        <w:t xml:space="preserve"> file. This binary file contains the encrypted passwords, alongside the </w:t>
+        <w:lastRenderedPageBreak/>
+        <w:t xml:space="preserve">The password vault is stored as a *.vault file. This binary file contains the encrypted passwords, alongside the </w:t>
       </w:r>
     </w:p>
     <w:p>
@@ -671,21 +852,7 @@
         <w:rPr>
           <w:lang w:val="en-US"/>
         </w:rPr>
-        <w:t xml:space="preserve">These are some quick </w:t>
-      </w:r>
-      <w:proofErr w:type="gramStart"/>
-      <w:r>
-        <w:rPr>
-          <w:lang w:val="en-US"/>
-        </w:rPr>
-        <w:t>notes</w:t>
-      </w:r>
-      <w:proofErr w:type="gramEnd"/>
-      <w:r>
-        <w:rPr>
-          <w:lang w:val="en-US"/>
-        </w:rPr>
-        <w:t xml:space="preserve"> so I don’t forget</w:t>
+        <w:t>These are some quick notes so I don’t forget</w:t>
       </w:r>
     </w:p>
     <w:p>
@@ -698,10 +865,8 @@
         <w:rPr>
           <w:lang w:val="en-US"/>
         </w:rPr>
-        <w:lastRenderedPageBreak/>
         <w:t xml:space="preserve">The password vault is stored as a </w:t>
       </w:r>
-      <w:proofErr w:type="gramStart"/>
       <w:r>
         <w:rPr>
           <w:lang w:val="en-US"/>
@@ -712,14 +877,7 @@
         <w:rPr>
           <w:lang w:val="en-US"/>
         </w:rPr>
-        <w:t>.vault</w:t>
-      </w:r>
-      <w:proofErr w:type="gramEnd"/>
-      <w:r>
-        <w:rPr>
-          <w:lang w:val="en-US"/>
-        </w:rPr>
-        <w:t xml:space="preserve"> file. This file contains a salt (first X bytes), and then an encrypted JSON payload of all the passwords.</w:t>
+        <w:t>.vault file. This file contains a salt (first X bytes), and then an encrypted JSON payload of all the passwords.</w:t>
       </w:r>
       <w:r>
         <w:rPr>
@@ -895,21 +1053,7 @@
         <w:rPr>
           <w:lang w:val="en-US"/>
         </w:rPr>
-        <w:t xml:space="preserve">When running the program on macOS, you may get an error like “No usable version of </w:t>
-      </w:r>
-      <w:proofErr w:type="spellStart"/>
-      <w:r>
-        <w:rPr>
-          <w:lang w:val="en-US"/>
-        </w:rPr>
-        <w:t>libssl</w:t>
-      </w:r>
-      <w:proofErr w:type="spellEnd"/>
-      <w:r>
-        <w:rPr>
-          <w:lang w:val="en-US"/>
-        </w:rPr>
-        <w:t xml:space="preserve"> was found”. See </w:t>
+        <w:t xml:space="preserve">When running the program on macOS, you may get an error like “No usable version of libssl was found”. See </w:t>
       </w:r>
       <w:hyperlink r:id="rId25" w:history="1">
         <w:r>
@@ -917,7 +1061,21 @@
             <w:rStyle w:val="Hyperlink"/>
             <w:lang w:val="en-US"/>
           </w:rPr>
-          <w:t>https://docs.microsoft.com/en-us/dotnet/standard/security/cross-platform-cryptography#aes-ccm-and-aes-gcm-on-macos</w:t>
+          <w:t>https://docs.microsoft.com/en-us/dotnet/standa</w:t>
+        </w:r>
+        <w:r>
+          <w:rPr>
+            <w:rStyle w:val="Hyperlink"/>
+            <w:lang w:val="en-US"/>
+          </w:rPr>
+          <w:t>r</w:t>
+        </w:r>
+        <w:r>
+          <w:rPr>
+            <w:rStyle w:val="Hyperlink"/>
+            <w:lang w:val="en-US"/>
+          </w:rPr>
+          <w:t>d/security/cross-platform-cryptography#aes-ccm-and-aes-gcm-on-macos</w:t>
         </w:r>
       </w:hyperlink>
     </w:p>
@@ -1039,31 +1197,7 @@
           <w:u w:val="single"/>
           <w:lang w:val="en-US"/>
         </w:rPr>
-        <w:t>/</w:t>
-      </w:r>
-      <w:proofErr w:type="spellStart"/>
-      <w:r>
-        <w:rPr>
-          <w:b/>
-          <w:bCs/>
-          <w:i/>
-          <w:iCs/>
-          <w:u w:val="single"/>
-          <w:lang w:val="en-US"/>
-        </w:rPr>
-        <w:t>usr</w:t>
-      </w:r>
-      <w:proofErr w:type="spellEnd"/>
-      <w:r>
-        <w:rPr>
-          <w:b/>
-          <w:bCs/>
-          <w:i/>
-          <w:iCs/>
-          <w:u w:val="single"/>
-          <w:lang w:val="en-US"/>
-        </w:rPr>
-        <w:t>/local/opt/openssl@1.1/lib</w:t>
+        <w:t>/usr/local/opt/openssl@1.1/lib</w:t>
       </w:r>
     </w:p>
     <w:p>
@@ -3010,6 +3144,25 @@
       <w:u w:val="single"/>
     </w:rPr>
   </w:style>
+  <w:style w:type="table" w:styleId="TableGrid">
+    <w:name w:val="Table Grid"/>
+    <w:basedOn w:val="TableNormal"/>
+    <w:uiPriority w:val="39"/>
+    <w:rsid w:val="009644EE"/>
+    <w:pPr>
+      <w:spacing w:after="0" w:line="240" w:lineRule="auto"/>
+    </w:pPr>
+    <w:tblPr>
+      <w:tblBorders>
+        <w:top w:val="single" w:sz="4" w:space="0" w:color="auto"/>
+        <w:left w:val="single" w:sz="4" w:space="0" w:color="auto"/>
+        <w:bottom w:val="single" w:sz="4" w:space="0" w:color="auto"/>
+        <w:right w:val="single" w:sz="4" w:space="0" w:color="auto"/>
+        <w:insideH w:val="single" w:sz="4" w:space="0" w:color="auto"/>
+        <w:insideV w:val="single" w:sz="4" w:space="0" w:color="auto"/>
+      </w:tblBorders>
+    </w:tblPr>
+  </w:style>
 </w:styles>
 </file>
 

</xml_diff>

<commit_message>
Work on actual vault
</commit_message>
<xml_diff>
--- a/Report.docx
+++ b/Report.docx
@@ -264,7 +264,7 @@
           <w:lang w:val="en-US"/>
         </w:rPr>
         <w:drawing>
-          <wp:inline distT="0" distB="0" distL="0" distR="0" wp14:anchorId="25253150" wp14:editId="24C8C449">
+          <wp:inline distT="0" distB="0" distL="0" distR="0" wp14:anchorId="25253150" wp14:editId="3B3A4945">
             <wp:extent cx="5486400" cy="3200400"/>
             <wp:effectExtent l="0" t="25400" r="0" b="12700"/>
             <wp:docPr id="6" name="Diagram 6"/>
@@ -743,13 +743,7 @@
         <w:rPr>
           <w:lang w:val="en-US"/>
         </w:rPr>
-        <w:t>, and authentication tag.</w:t>
-      </w:r>
-      <w:r>
-        <w:rPr>
-          <w:lang w:val="en-US"/>
-        </w:rPr>
-        <w:t xml:space="preserve"> The C# class “DataPacker” is used to pack and unpack the binary file into usable byte arrays. See the table below for a visual representation of the file.</w:t>
+        <w:t>, and authentication tag. The C# class “DataPacker” is used to pack and unpack the binary file into usable byte arrays. See the table below for a visual representation of the file.</w:t>
       </w:r>
     </w:p>
     <w:tbl>
@@ -1222,27 +1216,13 @@
         </w:rPr>
         <w:t xml:space="preserve">When running the program on macOS, you may get an error like “No usable version of libssl was found”. See </w:t>
       </w:r>
-      <w:hyperlink r:id="rId28" w:history="1">
+      <w:hyperlink r:id="rId28" w:anchor="aes-ccm-and-aes-gcm-on-macos" w:history="1">
         <w:r>
           <w:rPr>
             <w:rStyle w:val="Hyperlink"/>
             <w:lang w:val="en-US"/>
           </w:rPr>
-          <w:t>https://docs.microsoft.com/en-us/dotnet/standa</w:t>
-        </w:r>
-        <w:r>
-          <w:rPr>
-            <w:rStyle w:val="Hyperlink"/>
-            <w:lang w:val="en-US"/>
-          </w:rPr>
-          <w:t>r</w:t>
-        </w:r>
-        <w:r>
-          <w:rPr>
-            <w:rStyle w:val="Hyperlink"/>
-            <w:lang w:val="en-US"/>
-          </w:rPr>
-          <w:t>d/security/cross-platform-cryptography#aes-ccm-and-aes-gcm-on-macos</w:t>
+          <w:t>https://docs.microsoft.com/en-us/dotnet/standard/security/cross-platform-cryptography#aes-ccm-and-aes-gcm-on-macos</w:t>
         </w:r>
       </w:hyperlink>
     </w:p>
@@ -1264,21 +1244,7 @@
             <w:rStyle w:val="Hyperlink"/>
             <w:lang w:val="en-US"/>
           </w:rPr>
-          <w:t>https://blog.bokan.io/posts/aesccm-and-aesgcm-in-dotnet-core-on-macos-ca</w:t>
-        </w:r>
-        <w:r>
-          <w:rPr>
-            <w:rStyle w:val="Hyperlink"/>
-            <w:lang w:val="en-US"/>
-          </w:rPr>
-          <w:t>t</w:t>
-        </w:r>
-        <w:r>
-          <w:rPr>
-            <w:rStyle w:val="Hyperlink"/>
-            <w:lang w:val="en-US"/>
-          </w:rPr>
-          <w:t>alina/</w:t>
+          <w:t>https://blog.bokan.io/posts/aesccm-and-aesgcm-in-dotnet-core-on-macos-catalina/</w:t>
         </w:r>
       </w:hyperlink>
     </w:p>
@@ -1331,40 +1297,7 @@
           <w:u w:val="single"/>
           <w:lang w:val="en-US"/>
         </w:rPr>
-        <w:t xml:space="preserve">xport </w:t>
-      </w:r>
-      <w:r>
-        <w:rPr>
-          <w:b/>
-          <w:bCs/>
-          <w:i/>
-          <w:iCs/>
-          <w:u w:val="single"/>
-          <w:lang w:val="en-US"/>
-        </w:rPr>
-        <w:t>DYLD_LIBRARY_PATH</w:t>
-      </w:r>
-      <w:r>
-        <w:rPr>
-          <w:b/>
-          <w:bCs/>
-          <w:i/>
-          <w:iCs/>
-          <w:u w:val="single"/>
-          <w:lang w:val="en-US"/>
-        </w:rPr>
-        <w:t>=</w:t>
-      </w:r>
-      <w:r>
-        <w:rPr>
-          <w:b/>
-          <w:bCs/>
-          <w:i/>
-          <w:iCs/>
-          <w:u w:val="single"/>
-          <w:lang w:val="en-US"/>
-        </w:rPr>
-        <w:t>/usr/local/opt/openssl@1.1/lib</w:t>
+        <w:t>xport DYLD_LIBRARY_PATH=/usr/local/opt/openssl@1.1/lib</w:t>
       </w:r>
     </w:p>
     <w:p>
@@ -1398,49 +1331,7 @@
             <w:rStyle w:val="Hyperlink"/>
             <w:lang w:val="en-US"/>
           </w:rPr>
-          <w:t>https://cheatsheetseries.owasp.org/cheatshe</w:t>
-        </w:r>
-        <w:r>
-          <w:rPr>
-            <w:rStyle w:val="Hyperlink"/>
-            <w:lang w:val="en-US"/>
-          </w:rPr>
-          <w:t>e</w:t>
-        </w:r>
-        <w:r>
-          <w:rPr>
-            <w:rStyle w:val="Hyperlink"/>
-            <w:lang w:val="en-US"/>
-          </w:rPr>
-          <w:t>ts/Cryptogr</w:t>
-        </w:r>
-        <w:r>
-          <w:rPr>
-            <w:rStyle w:val="Hyperlink"/>
-            <w:lang w:val="en-US"/>
-          </w:rPr>
-          <w:t>a</w:t>
-        </w:r>
-        <w:r>
-          <w:rPr>
-            <w:rStyle w:val="Hyperlink"/>
-            <w:lang w:val="en-US"/>
-          </w:rPr>
-          <w:t>phic_</w:t>
-        </w:r>
-        <w:r>
-          <w:rPr>
-            <w:rStyle w:val="Hyperlink"/>
-            <w:lang w:val="en-US"/>
-          </w:rPr>
-          <w:t>S</w:t>
-        </w:r>
-        <w:r>
-          <w:rPr>
-            <w:rStyle w:val="Hyperlink"/>
-            <w:lang w:val="en-US"/>
-          </w:rPr>
-          <w:t>torage_Cheat_Sheet.html</w:t>
+          <w:t>https://cheatsheetseries.owasp.org/cheatsheets/Cryptographic_Storage_Cheat_Sheet.html</w:t>
         </w:r>
       </w:hyperlink>
     </w:p>
@@ -1533,7 +1424,7 @@
           <w:lang w:val="en-US"/>
         </w:rPr>
       </w:pPr>
-      <w:hyperlink r:id="rId34" w:history="1">
+      <w:hyperlink r:id="rId34" w:anchor="pbkdf2" w:history="1">
         <w:r>
           <w:rPr>
             <w:rStyle w:val="Hyperlink"/>
@@ -2878,6 +2769,7 @@
   <w:style w:type="character" w:default="1" w:styleId="DefaultParagraphFont">
     <w:name w:val="Default Paragraph Font"/>
     <w:uiPriority w:val="1"/>
+    <w:semiHidden/>
     <w:unhideWhenUsed/>
   </w:style>
   <w:style w:type="table" w:default="1" w:styleId="TableNormal">
@@ -8176,6 +8068,72 @@
       <dgm:prSet/>
       <dgm:spPr/>
     </dgm:pt>
+    <dgm:pt modelId="{5B35D39B-5350-264B-97C1-24127899AD28}">
+      <dgm:prSet/>
+      <dgm:spPr/>
+      <dgm:t>
+        <a:bodyPr/>
+        <a:lstStyle/>
+        <a:p>
+          <a:r>
+            <a:rPr lang="en-GB"/>
+            <a:t>Generate Password (Standalone)</a:t>
+          </a:r>
+        </a:p>
+      </dgm:t>
+    </dgm:pt>
+    <dgm:pt modelId="{7A02A6F8-D9C5-9943-A641-E32C6B9D490F}" type="parTrans" cxnId="{DE1D8543-F349-434F-86F5-2A9648F0E0DA}">
+      <dgm:prSet/>
+      <dgm:spPr/>
+    </dgm:pt>
+    <dgm:pt modelId="{455D5890-1144-7444-8A5A-D0E2156BF7FF}" type="sibTrans" cxnId="{DE1D8543-F349-434F-86F5-2A9648F0E0DA}">
+      <dgm:prSet/>
+      <dgm:spPr/>
+    </dgm:pt>
+    <dgm:pt modelId="{8241FA8A-B0B5-9049-A450-523651BF5557}">
+      <dgm:prSet/>
+      <dgm:spPr/>
+      <dgm:t>
+        <a:bodyPr/>
+        <a:lstStyle/>
+        <a:p>
+          <a:r>
+            <a:rPr lang="en-GB"/>
+            <a:t>Display Password</a:t>
+          </a:r>
+        </a:p>
+      </dgm:t>
+    </dgm:pt>
+    <dgm:pt modelId="{76AE5C4C-C1FD-2441-99B7-CA2AF4384041}" type="parTrans" cxnId="{144EABB2-A28E-F843-B2C3-15465FF762E8}">
+      <dgm:prSet/>
+      <dgm:spPr/>
+    </dgm:pt>
+    <dgm:pt modelId="{FDDD194F-B5BD-4449-90CF-589D1A9A00A2}" type="sibTrans" cxnId="{144EABB2-A28E-F843-B2C3-15465FF762E8}">
+      <dgm:prSet/>
+      <dgm:spPr/>
+    </dgm:pt>
+    <dgm:pt modelId="{2C2BE786-B390-9F42-8A2C-B663164CD178}">
+      <dgm:prSet/>
+      <dgm:spPr/>
+      <dgm:t>
+        <a:bodyPr/>
+        <a:lstStyle/>
+        <a:p>
+          <a:r>
+            <a:rPr lang="en-GB"/>
+            <a:t>[Open Vault Flow]</a:t>
+          </a:r>
+        </a:p>
+      </dgm:t>
+    </dgm:pt>
+    <dgm:pt modelId="{1292514D-ED3E-414D-8D1C-E651B84ADE8A}" type="parTrans" cxnId="{669A75B1-7474-F34B-8AEA-79C9C8B55FD1}">
+      <dgm:prSet/>
+      <dgm:spPr/>
+    </dgm:pt>
+    <dgm:pt modelId="{EADA68D4-911A-6649-B448-A8DE8C61BE15}" type="sibTrans" cxnId="{669A75B1-7474-F34B-8AEA-79C9C8B55FD1}">
+      <dgm:prSet/>
+      <dgm:spPr/>
+    </dgm:pt>
     <dgm:pt modelId="{5E19CD93-0F16-6C4B-A08E-E6CC4316F99F}" type="pres">
       <dgm:prSet presAssocID="{6704BCE3-3C61-0C46-974A-ACF3D503E231}" presName="hierChild1" presStyleCnt="0">
         <dgm:presLayoutVars>
@@ -8218,7 +8176,7 @@
       <dgm:spPr/>
     </dgm:pt>
     <dgm:pt modelId="{68BC118E-2004-524D-8E23-6399527A3197}" type="pres">
-      <dgm:prSet presAssocID="{337AE626-D434-8146-AB30-1399F5146A20}" presName="Name37" presStyleLbl="parChTrans1D2" presStyleIdx="0" presStyleCnt="2"/>
+      <dgm:prSet presAssocID="{337AE626-D434-8146-AB30-1399F5146A20}" presName="Name37" presStyleLbl="parChTrans1D2" presStyleIdx="0" presStyleCnt="3"/>
       <dgm:spPr/>
     </dgm:pt>
     <dgm:pt modelId="{F5930563-7736-9E40-9937-C3F97B923365}" type="pres">
@@ -8234,7 +8192,7 @@
       <dgm:spPr/>
     </dgm:pt>
     <dgm:pt modelId="{0D628773-D905-C540-8AFD-4EB3A3C2D655}" type="pres">
-      <dgm:prSet presAssocID="{4AF50D7E-73D4-1B4C-BDD7-7C23B20ECE1D}" presName="rootText" presStyleLbl="node2" presStyleIdx="0" presStyleCnt="2">
+      <dgm:prSet presAssocID="{4AF50D7E-73D4-1B4C-BDD7-7C23B20ECE1D}" presName="rootText" presStyleLbl="node2" presStyleIdx="0" presStyleCnt="3">
         <dgm:presLayoutVars>
           <dgm:chPref val="3"/>
         </dgm:presLayoutVars>
@@ -8242,19 +8200,55 @@
       <dgm:spPr/>
     </dgm:pt>
     <dgm:pt modelId="{E4DCC73F-EB19-8A42-8631-BA134925FAA9}" type="pres">
-      <dgm:prSet presAssocID="{4AF50D7E-73D4-1B4C-BDD7-7C23B20ECE1D}" presName="rootConnector" presStyleLbl="node2" presStyleIdx="0" presStyleCnt="2"/>
+      <dgm:prSet presAssocID="{4AF50D7E-73D4-1B4C-BDD7-7C23B20ECE1D}" presName="rootConnector" presStyleLbl="node2" presStyleIdx="0" presStyleCnt="3"/>
       <dgm:spPr/>
     </dgm:pt>
     <dgm:pt modelId="{340C0147-5429-9F45-91E5-00155F56F196}" type="pres">
       <dgm:prSet presAssocID="{4AF50D7E-73D4-1B4C-BDD7-7C23B20ECE1D}" presName="hierChild4" presStyleCnt="0"/>
       <dgm:spPr/>
     </dgm:pt>
+    <dgm:pt modelId="{961026AA-C7D2-0D47-917F-609A717111E7}" type="pres">
+      <dgm:prSet presAssocID="{1292514D-ED3E-414D-8D1C-E651B84ADE8A}" presName="Name37" presStyleLbl="parChTrans1D3" presStyleIdx="0" presStyleCnt="3"/>
+      <dgm:spPr/>
+    </dgm:pt>
+    <dgm:pt modelId="{B4F7EA26-1EE6-FC4E-991A-96E5EB9F8E02}" type="pres">
+      <dgm:prSet presAssocID="{2C2BE786-B390-9F42-8A2C-B663164CD178}" presName="hierRoot2" presStyleCnt="0">
+        <dgm:presLayoutVars>
+          <dgm:hierBranch val="init"/>
+        </dgm:presLayoutVars>
+      </dgm:prSet>
+      <dgm:spPr/>
+    </dgm:pt>
+    <dgm:pt modelId="{36306735-0451-2942-88F5-4310141C4023}" type="pres">
+      <dgm:prSet presAssocID="{2C2BE786-B390-9F42-8A2C-B663164CD178}" presName="rootComposite" presStyleCnt="0"/>
+      <dgm:spPr/>
+    </dgm:pt>
+    <dgm:pt modelId="{1CF394B8-9D59-CE4D-9B72-B81DDA2FFB3F}" type="pres">
+      <dgm:prSet presAssocID="{2C2BE786-B390-9F42-8A2C-B663164CD178}" presName="rootText" presStyleLbl="node3" presStyleIdx="0" presStyleCnt="3">
+        <dgm:presLayoutVars>
+          <dgm:chPref val="3"/>
+        </dgm:presLayoutVars>
+      </dgm:prSet>
+      <dgm:spPr/>
+    </dgm:pt>
+    <dgm:pt modelId="{68D6F0E9-D3A0-CB43-A58D-130E720CE907}" type="pres">
+      <dgm:prSet presAssocID="{2C2BE786-B390-9F42-8A2C-B663164CD178}" presName="rootConnector" presStyleLbl="node3" presStyleIdx="0" presStyleCnt="3"/>
+      <dgm:spPr/>
+    </dgm:pt>
+    <dgm:pt modelId="{77DD8788-5E24-9746-971B-4B6CD0570675}" type="pres">
+      <dgm:prSet presAssocID="{2C2BE786-B390-9F42-8A2C-B663164CD178}" presName="hierChild4" presStyleCnt="0"/>
+      <dgm:spPr/>
+    </dgm:pt>
+    <dgm:pt modelId="{FD81C9F0-6582-9049-B828-11283B8B5605}" type="pres">
+      <dgm:prSet presAssocID="{2C2BE786-B390-9F42-8A2C-B663164CD178}" presName="hierChild5" presStyleCnt="0"/>
+      <dgm:spPr/>
+    </dgm:pt>
     <dgm:pt modelId="{DC127192-2512-E245-A9BB-B151861AD622}" type="pres">
       <dgm:prSet presAssocID="{4AF50D7E-73D4-1B4C-BDD7-7C23B20ECE1D}" presName="hierChild5" presStyleCnt="0"/>
       <dgm:spPr/>
     </dgm:pt>
     <dgm:pt modelId="{C29AEA73-CAF5-9C45-9691-FD19478A4848}" type="pres">
-      <dgm:prSet presAssocID="{5874A492-C6A7-D849-ADF9-1EBA756259DF}" presName="Name37" presStyleLbl="parChTrans1D2" presStyleIdx="1" presStyleCnt="2"/>
+      <dgm:prSet presAssocID="{5874A492-C6A7-D849-ADF9-1EBA756259DF}" presName="Name37" presStyleLbl="parChTrans1D2" presStyleIdx="1" presStyleCnt="3"/>
       <dgm:spPr/>
     </dgm:pt>
     <dgm:pt modelId="{7BA89C75-56DE-8048-A3B5-E93D394A2A0B}" type="pres">
@@ -8270,7 +8264,7 @@
       <dgm:spPr/>
     </dgm:pt>
     <dgm:pt modelId="{F45F3DD4-7EA7-704F-BD69-330694B4BD10}" type="pres">
-      <dgm:prSet presAssocID="{A3568D5D-52FC-1D4D-9278-7FAA08C0284A}" presName="rootText" presStyleLbl="node2" presStyleIdx="1" presStyleCnt="2">
+      <dgm:prSet presAssocID="{A3568D5D-52FC-1D4D-9278-7FAA08C0284A}" presName="rootText" presStyleLbl="node2" presStyleIdx="1" presStyleCnt="3">
         <dgm:presLayoutVars>
           <dgm:chPref val="3"/>
         </dgm:presLayoutVars>
@@ -8278,7 +8272,7 @@
       <dgm:spPr/>
     </dgm:pt>
     <dgm:pt modelId="{B1719307-029F-C64C-B753-E45413974855}" type="pres">
-      <dgm:prSet presAssocID="{A3568D5D-52FC-1D4D-9278-7FAA08C0284A}" presName="rootConnector" presStyleLbl="node2" presStyleIdx="1" presStyleCnt="2"/>
+      <dgm:prSet presAssocID="{A3568D5D-52FC-1D4D-9278-7FAA08C0284A}" presName="rootConnector" presStyleLbl="node2" presStyleIdx="1" presStyleCnt="3"/>
       <dgm:spPr/>
     </dgm:pt>
     <dgm:pt modelId="{B687B031-B657-7049-913A-3D463F993A23}" type="pres">
@@ -8286,7 +8280,7 @@
       <dgm:spPr/>
     </dgm:pt>
     <dgm:pt modelId="{6A50161B-45CD-8C48-8B6A-47555AA24B7D}" type="pres">
-      <dgm:prSet presAssocID="{518C904C-F4B6-0743-974F-40B9E571CBF8}" presName="Name37" presStyleLbl="parChTrans1D3" presStyleIdx="0" presStyleCnt="1"/>
+      <dgm:prSet presAssocID="{518C904C-F4B6-0743-974F-40B9E571CBF8}" presName="Name37" presStyleLbl="parChTrans1D3" presStyleIdx="1" presStyleCnt="3"/>
       <dgm:spPr/>
     </dgm:pt>
     <dgm:pt modelId="{75367504-A596-E346-980C-DA3E4CB535CF}" type="pres">
@@ -8302,7 +8296,7 @@
       <dgm:spPr/>
     </dgm:pt>
     <dgm:pt modelId="{03B62A3B-7C28-3E47-BFB5-2AE511178305}" type="pres">
-      <dgm:prSet presAssocID="{96403145-8A0B-E846-8D1F-90CD239D114A}" presName="rootText" presStyleLbl="node3" presStyleIdx="0" presStyleCnt="1">
+      <dgm:prSet presAssocID="{96403145-8A0B-E846-8D1F-90CD239D114A}" presName="rootText" presStyleLbl="node3" presStyleIdx="1" presStyleCnt="3">
         <dgm:presLayoutVars>
           <dgm:chPref val="3"/>
         </dgm:presLayoutVars>
@@ -8310,7 +8304,7 @@
       <dgm:spPr/>
     </dgm:pt>
     <dgm:pt modelId="{527CCFF3-7102-9441-8847-A30B0B39D95D}" type="pres">
-      <dgm:prSet presAssocID="{96403145-8A0B-E846-8D1F-90CD239D114A}" presName="rootConnector" presStyleLbl="node3" presStyleIdx="0" presStyleCnt="1"/>
+      <dgm:prSet presAssocID="{96403145-8A0B-E846-8D1F-90CD239D114A}" presName="rootConnector" presStyleLbl="node3" presStyleIdx="1" presStyleCnt="3"/>
       <dgm:spPr/>
     </dgm:pt>
     <dgm:pt modelId="{8ECE2F2A-A44E-AD44-8577-F671663E816D}" type="pres">
@@ -8361,6 +8355,78 @@
       <dgm:prSet presAssocID="{A3568D5D-52FC-1D4D-9278-7FAA08C0284A}" presName="hierChild5" presStyleCnt="0"/>
       <dgm:spPr/>
     </dgm:pt>
+    <dgm:pt modelId="{8F632091-70A0-3A40-AD9C-7DE5753C505F}" type="pres">
+      <dgm:prSet presAssocID="{7A02A6F8-D9C5-9943-A641-E32C6B9D490F}" presName="Name37" presStyleLbl="parChTrans1D2" presStyleIdx="2" presStyleCnt="3"/>
+      <dgm:spPr/>
+    </dgm:pt>
+    <dgm:pt modelId="{F6097BAD-81D2-6C44-A385-49AC69EA0A6C}" type="pres">
+      <dgm:prSet presAssocID="{5B35D39B-5350-264B-97C1-24127899AD28}" presName="hierRoot2" presStyleCnt="0">
+        <dgm:presLayoutVars>
+          <dgm:hierBranch val="init"/>
+        </dgm:presLayoutVars>
+      </dgm:prSet>
+      <dgm:spPr/>
+    </dgm:pt>
+    <dgm:pt modelId="{E4E8C017-E4D7-6F40-9EEB-D45FB03FC2E3}" type="pres">
+      <dgm:prSet presAssocID="{5B35D39B-5350-264B-97C1-24127899AD28}" presName="rootComposite" presStyleCnt="0"/>
+      <dgm:spPr/>
+    </dgm:pt>
+    <dgm:pt modelId="{AA2ABF0B-39C9-EC4F-91C0-440D4D2ADE26}" type="pres">
+      <dgm:prSet presAssocID="{5B35D39B-5350-264B-97C1-24127899AD28}" presName="rootText" presStyleLbl="node2" presStyleIdx="2" presStyleCnt="3">
+        <dgm:presLayoutVars>
+          <dgm:chPref val="3"/>
+        </dgm:presLayoutVars>
+      </dgm:prSet>
+      <dgm:spPr/>
+    </dgm:pt>
+    <dgm:pt modelId="{A608F9B6-DBF3-3A4C-AD74-434B1EFE4821}" type="pres">
+      <dgm:prSet presAssocID="{5B35D39B-5350-264B-97C1-24127899AD28}" presName="rootConnector" presStyleLbl="node2" presStyleIdx="2" presStyleCnt="3"/>
+      <dgm:spPr/>
+    </dgm:pt>
+    <dgm:pt modelId="{88D591B2-1FE9-A449-AD84-B3A2C64D7878}" type="pres">
+      <dgm:prSet presAssocID="{5B35D39B-5350-264B-97C1-24127899AD28}" presName="hierChild4" presStyleCnt="0"/>
+      <dgm:spPr/>
+    </dgm:pt>
+    <dgm:pt modelId="{BB2F4FBA-4C1A-4B4B-A924-C7B9913968D1}" type="pres">
+      <dgm:prSet presAssocID="{76AE5C4C-C1FD-2441-99B7-CA2AF4384041}" presName="Name37" presStyleLbl="parChTrans1D3" presStyleIdx="2" presStyleCnt="3"/>
+      <dgm:spPr/>
+    </dgm:pt>
+    <dgm:pt modelId="{FD13469F-1F7D-714F-AE52-C0E0493E33E1}" type="pres">
+      <dgm:prSet presAssocID="{8241FA8A-B0B5-9049-A450-523651BF5557}" presName="hierRoot2" presStyleCnt="0">
+        <dgm:presLayoutVars>
+          <dgm:hierBranch val="init"/>
+        </dgm:presLayoutVars>
+      </dgm:prSet>
+      <dgm:spPr/>
+    </dgm:pt>
+    <dgm:pt modelId="{03258873-820E-7247-B98B-CED8C2AFEC94}" type="pres">
+      <dgm:prSet presAssocID="{8241FA8A-B0B5-9049-A450-523651BF5557}" presName="rootComposite" presStyleCnt="0"/>
+      <dgm:spPr/>
+    </dgm:pt>
+    <dgm:pt modelId="{6DD94854-6FA9-5F4B-96D3-ADD38E104B08}" type="pres">
+      <dgm:prSet presAssocID="{8241FA8A-B0B5-9049-A450-523651BF5557}" presName="rootText" presStyleLbl="node3" presStyleIdx="2" presStyleCnt="3">
+        <dgm:presLayoutVars>
+          <dgm:chPref val="3"/>
+        </dgm:presLayoutVars>
+      </dgm:prSet>
+      <dgm:spPr/>
+    </dgm:pt>
+    <dgm:pt modelId="{15512980-027B-354E-A762-DDCAFF594156}" type="pres">
+      <dgm:prSet presAssocID="{8241FA8A-B0B5-9049-A450-523651BF5557}" presName="rootConnector" presStyleLbl="node3" presStyleIdx="2" presStyleCnt="3"/>
+      <dgm:spPr/>
+    </dgm:pt>
+    <dgm:pt modelId="{4172EE46-68CF-A945-A87E-F10233B17AEB}" type="pres">
+      <dgm:prSet presAssocID="{8241FA8A-B0B5-9049-A450-523651BF5557}" presName="hierChild4" presStyleCnt="0"/>
+      <dgm:spPr/>
+    </dgm:pt>
+    <dgm:pt modelId="{9AF7BCE9-ACF3-2749-8B57-877D62923DD7}" type="pres">
+      <dgm:prSet presAssocID="{8241FA8A-B0B5-9049-A450-523651BF5557}" presName="hierChild5" presStyleCnt="0"/>
+      <dgm:spPr/>
+    </dgm:pt>
+    <dgm:pt modelId="{9DBE9808-9818-7246-9615-23300CAFEBA5}" type="pres">
+      <dgm:prSet presAssocID="{5B35D39B-5350-264B-97C1-24127899AD28}" presName="hierChild5" presStyleCnt="0"/>
+      <dgm:spPr/>
+    </dgm:pt>
     <dgm:pt modelId="{D938B9BA-53A3-E142-B6BC-FD62BE757F54}" type="pres">
       <dgm:prSet presAssocID="{98166BD5-CBFA-A444-B69F-AA0BD99FA8A6}" presName="hierChild3" presStyleCnt="0"/>
       <dgm:spPr/>
@@ -8370,23 +8436,35 @@
     <dgm:cxn modelId="{17532B00-00D0-A545-80E7-AA774C0B1213}" type="presOf" srcId="{4BF038F8-FA53-8843-B9DE-8CBE0D811A16}" destId="{C8422949-57E7-2B4F-9369-0863B5190C8D}" srcOrd="1" destOrd="0" presId="urn:microsoft.com/office/officeart/2005/8/layout/orgChart1"/>
     <dgm:cxn modelId="{E85F2404-7104-154B-A462-30BE5F4B1E87}" type="presOf" srcId="{4AF50D7E-73D4-1B4C-BDD7-7C23B20ECE1D}" destId="{E4DCC73F-EB19-8A42-8631-BA134925FAA9}" srcOrd="1" destOrd="0" presId="urn:microsoft.com/office/officeart/2005/8/layout/orgChart1"/>
     <dgm:cxn modelId="{BA27621C-B4E6-BE4B-91E3-CB72478DFC57}" srcId="{A3568D5D-52FC-1D4D-9278-7FAA08C0284A}" destId="{96403145-8A0B-E846-8D1F-90CD239D114A}" srcOrd="0" destOrd="0" parTransId="{518C904C-F4B6-0743-974F-40B9E571CBF8}" sibTransId="{424D5517-3BC7-F645-865C-67E0BFFB5AA1}"/>
+    <dgm:cxn modelId="{3EE26733-230C-DF41-90CC-BF7B40B3F3B0}" type="presOf" srcId="{2C2BE786-B390-9F42-8A2C-B663164CD178}" destId="{1CF394B8-9D59-CE4D-9B72-B81DDA2FFB3F}" srcOrd="0" destOrd="0" presId="urn:microsoft.com/office/officeart/2005/8/layout/orgChart1"/>
+    <dgm:cxn modelId="{E4339A42-2683-5A45-9E95-427AF8DA649A}" type="presOf" srcId="{7A02A6F8-D9C5-9943-A641-E32C6B9D490F}" destId="{8F632091-70A0-3A40-AD9C-7DE5753C505F}" srcOrd="0" destOrd="0" presId="urn:microsoft.com/office/officeart/2005/8/layout/orgChart1"/>
+    <dgm:cxn modelId="{DE1D8543-F349-434F-86F5-2A9648F0E0DA}" srcId="{98166BD5-CBFA-A444-B69F-AA0BD99FA8A6}" destId="{5B35D39B-5350-264B-97C1-24127899AD28}" srcOrd="2" destOrd="0" parTransId="{7A02A6F8-D9C5-9943-A641-E32C6B9D490F}" sibTransId="{455D5890-1144-7444-8A5A-D0E2156BF7FF}"/>
     <dgm:cxn modelId="{6861F84F-1A09-EA41-89BF-E054D010C3DC}" type="presOf" srcId="{98166BD5-CBFA-A444-B69F-AA0BD99FA8A6}" destId="{4E0E2687-DA01-4840-9645-FFAF09CD2163}" srcOrd="0" destOrd="0" presId="urn:microsoft.com/office/officeart/2005/8/layout/orgChart1"/>
     <dgm:cxn modelId="{A7807D52-B588-8640-B44B-EFE93DDFB209}" type="presOf" srcId="{337AE626-D434-8146-AB30-1399F5146A20}" destId="{68BC118E-2004-524D-8E23-6399527A3197}" srcOrd="0" destOrd="0" presId="urn:microsoft.com/office/officeart/2005/8/layout/orgChart1"/>
     <dgm:cxn modelId="{9480C852-2B35-AA49-95C8-D0047E514F36}" type="presOf" srcId="{4CCAB91D-00E2-1749-BE5B-04D754F450F5}" destId="{3F345CF7-5943-8A45-AB68-4B86A5AF0644}" srcOrd="0" destOrd="0" presId="urn:microsoft.com/office/officeart/2005/8/layout/orgChart1"/>
     <dgm:cxn modelId="{980B2267-65F2-2E4A-A8CA-FCC5B978CBC0}" type="presOf" srcId="{5874A492-C6A7-D849-ADF9-1EBA756259DF}" destId="{C29AEA73-CAF5-9C45-9691-FD19478A4848}" srcOrd="0" destOrd="0" presId="urn:microsoft.com/office/officeart/2005/8/layout/orgChart1"/>
     <dgm:cxn modelId="{592D3868-2F70-6340-B58B-615A2BB625CE}" srcId="{98166BD5-CBFA-A444-B69F-AA0BD99FA8A6}" destId="{A3568D5D-52FC-1D4D-9278-7FAA08C0284A}" srcOrd="1" destOrd="0" parTransId="{5874A492-C6A7-D849-ADF9-1EBA756259DF}" sibTransId="{F69D25E3-5FCB-2F49-B37F-516C0F80C05B}"/>
     <dgm:cxn modelId="{1C451C70-AF1C-504F-AA58-5ECB84E8865D}" type="presOf" srcId="{4AF50D7E-73D4-1B4C-BDD7-7C23B20ECE1D}" destId="{0D628773-D905-C540-8AFD-4EB3A3C2D655}" srcOrd="0" destOrd="0" presId="urn:microsoft.com/office/officeart/2005/8/layout/orgChart1"/>
+    <dgm:cxn modelId="{421F6A70-16CA-964A-A6CE-127108B9674B}" type="presOf" srcId="{8241FA8A-B0B5-9049-A450-523651BF5557}" destId="{15512980-027B-354E-A762-DDCAFF594156}" srcOrd="1" destOrd="0" presId="urn:microsoft.com/office/officeart/2005/8/layout/orgChart1"/>
+    <dgm:cxn modelId="{B6DE0C81-D153-DC49-9EF8-53DE2E459335}" type="presOf" srcId="{2C2BE786-B390-9F42-8A2C-B663164CD178}" destId="{68D6F0E9-D3A0-CB43-A58D-130E720CE907}" srcOrd="1" destOrd="0" presId="urn:microsoft.com/office/officeart/2005/8/layout/orgChart1"/>
     <dgm:cxn modelId="{0F252B96-A720-F24B-A184-5441E55EA662}" srcId="{6704BCE3-3C61-0C46-974A-ACF3D503E231}" destId="{98166BD5-CBFA-A444-B69F-AA0BD99FA8A6}" srcOrd="0" destOrd="0" parTransId="{51E8FF8B-8924-D04E-8092-1D4F431B62FB}" sibTransId="{3DF46C3D-D70C-D64A-AB40-DBB7403DB29D}"/>
     <dgm:cxn modelId="{63A1119E-9927-664F-B994-C6F244363959}" srcId="{96403145-8A0B-E846-8D1F-90CD239D114A}" destId="{4BF038F8-FA53-8843-B9DE-8CBE0D811A16}" srcOrd="0" destOrd="0" parTransId="{4CCAB91D-00E2-1749-BE5B-04D754F450F5}" sibTransId="{274A95D5-2945-394C-AF87-A9E6D3232798}"/>
     <dgm:cxn modelId="{A8BAA7A0-8E4F-224C-9DA9-7801D98A7591}" type="presOf" srcId="{A3568D5D-52FC-1D4D-9278-7FAA08C0284A}" destId="{F45F3DD4-7EA7-704F-BD69-330694B4BD10}" srcOrd="0" destOrd="0" presId="urn:microsoft.com/office/officeart/2005/8/layout/orgChart1"/>
     <dgm:cxn modelId="{7F35C3A6-B872-6647-9FCB-16B144ABC5AE}" type="presOf" srcId="{518C904C-F4B6-0743-974F-40B9E571CBF8}" destId="{6A50161B-45CD-8C48-8B6A-47555AA24B7D}" srcOrd="0" destOrd="0" presId="urn:microsoft.com/office/officeart/2005/8/layout/orgChart1"/>
+    <dgm:cxn modelId="{6DCA7BA8-CC93-DB47-885D-0F075EFB8A4C}" type="presOf" srcId="{5B35D39B-5350-264B-97C1-24127899AD28}" destId="{AA2ABF0B-39C9-EC4F-91C0-440D4D2ADE26}" srcOrd="0" destOrd="0" presId="urn:microsoft.com/office/officeart/2005/8/layout/orgChart1"/>
     <dgm:cxn modelId="{83FC55B1-0B9F-A04D-BAAF-A9394499A145}" type="presOf" srcId="{A3568D5D-52FC-1D4D-9278-7FAA08C0284A}" destId="{B1719307-029F-C64C-B753-E45413974855}" srcOrd="1" destOrd="0" presId="urn:microsoft.com/office/officeart/2005/8/layout/orgChart1"/>
+    <dgm:cxn modelId="{669A75B1-7474-F34B-8AEA-79C9C8B55FD1}" srcId="{4AF50D7E-73D4-1B4C-BDD7-7C23B20ECE1D}" destId="{2C2BE786-B390-9F42-8A2C-B663164CD178}" srcOrd="0" destOrd="0" parTransId="{1292514D-ED3E-414D-8D1C-E651B84ADE8A}" sibTransId="{EADA68D4-911A-6649-B448-A8DE8C61BE15}"/>
+    <dgm:cxn modelId="{144EABB2-A28E-F843-B2C3-15465FF762E8}" srcId="{5B35D39B-5350-264B-97C1-24127899AD28}" destId="{8241FA8A-B0B5-9049-A450-523651BF5557}" srcOrd="0" destOrd="0" parTransId="{76AE5C4C-C1FD-2441-99B7-CA2AF4384041}" sibTransId="{FDDD194F-B5BD-4449-90CF-589D1A9A00A2}"/>
     <dgm:cxn modelId="{ED663BB4-46D2-8B43-AEE1-D914A4489C21}" type="presOf" srcId="{98166BD5-CBFA-A444-B69F-AA0BD99FA8A6}" destId="{A9201C70-B10D-D74C-B511-685882321289}" srcOrd="1" destOrd="0" presId="urn:microsoft.com/office/officeart/2005/8/layout/orgChart1"/>
     <dgm:cxn modelId="{02C658B4-5980-204D-87E1-B0A940373488}" type="presOf" srcId="{6704BCE3-3C61-0C46-974A-ACF3D503E231}" destId="{5E19CD93-0F16-6C4B-A08E-E6CC4316F99F}" srcOrd="0" destOrd="0" presId="urn:microsoft.com/office/officeart/2005/8/layout/orgChart1"/>
     <dgm:cxn modelId="{AEE1AEB9-F75C-1746-9E97-017B95B186C7}" type="presOf" srcId="{96403145-8A0B-E846-8D1F-90CD239D114A}" destId="{527CCFF3-7102-9441-8847-A30B0B39D95D}" srcOrd="1" destOrd="0" presId="urn:microsoft.com/office/officeart/2005/8/layout/orgChart1"/>
     <dgm:cxn modelId="{ED0AABCB-1769-234C-82BE-B3D55F61F4C1}" type="presOf" srcId="{96403145-8A0B-E846-8D1F-90CD239D114A}" destId="{03B62A3B-7C28-3E47-BFB5-2AE511178305}" srcOrd="0" destOrd="0" presId="urn:microsoft.com/office/officeart/2005/8/layout/orgChart1"/>
+    <dgm:cxn modelId="{6FC46BD5-B806-E94F-9D6C-9F059A887B5F}" type="presOf" srcId="{8241FA8A-B0B5-9049-A450-523651BF5557}" destId="{6DD94854-6FA9-5F4B-96D3-ADD38E104B08}" srcOrd="0" destOrd="0" presId="urn:microsoft.com/office/officeart/2005/8/layout/orgChart1"/>
+    <dgm:cxn modelId="{207D67DA-0890-8A4B-A71C-075A2CE99215}" type="presOf" srcId="{5B35D39B-5350-264B-97C1-24127899AD28}" destId="{A608F9B6-DBF3-3A4C-AD74-434B1EFE4821}" srcOrd="1" destOrd="0" presId="urn:microsoft.com/office/officeart/2005/8/layout/orgChart1"/>
     <dgm:cxn modelId="{2E617EDE-7DDA-A940-8C16-7CF59705903C}" type="presOf" srcId="{4BF038F8-FA53-8843-B9DE-8CBE0D811A16}" destId="{4D2A0799-BC66-AE46-A3D9-E410FA2BD203}" srcOrd="0" destOrd="0" presId="urn:microsoft.com/office/officeart/2005/8/layout/orgChart1"/>
     <dgm:cxn modelId="{F4F177E1-8F15-A94E-9381-BC5635B4804B}" srcId="{98166BD5-CBFA-A444-B69F-AA0BD99FA8A6}" destId="{4AF50D7E-73D4-1B4C-BDD7-7C23B20ECE1D}" srcOrd="0" destOrd="0" parTransId="{337AE626-D434-8146-AB30-1399F5146A20}" sibTransId="{2CF9173C-498F-7B4D-B8FF-E2D3CB96541D}"/>
+    <dgm:cxn modelId="{51DD81E2-13FE-2542-86B5-CF30F4AFABB2}" type="presOf" srcId="{1292514D-ED3E-414D-8D1C-E651B84ADE8A}" destId="{961026AA-C7D2-0D47-917F-609A717111E7}" srcOrd="0" destOrd="0" presId="urn:microsoft.com/office/officeart/2005/8/layout/orgChart1"/>
+    <dgm:cxn modelId="{B07576F5-54E9-0E49-948A-83FC88A93D26}" type="presOf" srcId="{76AE5C4C-C1FD-2441-99B7-CA2AF4384041}" destId="{BB2F4FBA-4C1A-4B4B-A924-C7B9913968D1}" srcOrd="0" destOrd="0" presId="urn:microsoft.com/office/officeart/2005/8/layout/orgChart1"/>
     <dgm:cxn modelId="{0FD71EE7-0C58-DA4D-A659-015529CFC89F}" type="presParOf" srcId="{5E19CD93-0F16-6C4B-A08E-E6CC4316F99F}" destId="{A5B69D22-1853-5D42-825A-B51C63FF9311}" srcOrd="0" destOrd="0" presId="urn:microsoft.com/office/officeart/2005/8/layout/orgChart1"/>
     <dgm:cxn modelId="{17C9801F-6558-5544-9814-4D9D7A193274}" type="presParOf" srcId="{A5B69D22-1853-5D42-825A-B51C63FF9311}" destId="{A42F563A-15CD-3E4E-BEE3-E1D1F48CBC49}" srcOrd="0" destOrd="0" presId="urn:microsoft.com/office/officeart/2005/8/layout/orgChart1"/>
     <dgm:cxn modelId="{F2CBF042-3CC8-174B-8D05-AB25C146C6AF}" type="presParOf" srcId="{A42F563A-15CD-3E4E-BEE3-E1D1F48CBC49}" destId="{4E0E2687-DA01-4840-9645-FFAF09CD2163}" srcOrd="0" destOrd="0" presId="urn:microsoft.com/office/officeart/2005/8/layout/orgChart1"/>
@@ -8398,6 +8476,13 @@
     <dgm:cxn modelId="{4961D84D-2DF1-DB4A-B8F6-EE7A7D271DDF}" type="presParOf" srcId="{00BB1948-D668-424D-AB76-1C3C37870CA1}" destId="{0D628773-D905-C540-8AFD-4EB3A3C2D655}" srcOrd="0" destOrd="0" presId="urn:microsoft.com/office/officeart/2005/8/layout/orgChart1"/>
     <dgm:cxn modelId="{162C5186-4B41-C24D-9FD7-9AA43FBC34FE}" type="presParOf" srcId="{00BB1948-D668-424D-AB76-1C3C37870CA1}" destId="{E4DCC73F-EB19-8A42-8631-BA134925FAA9}" srcOrd="1" destOrd="0" presId="urn:microsoft.com/office/officeart/2005/8/layout/orgChart1"/>
     <dgm:cxn modelId="{120C8D72-EE70-1343-AD67-BE1B284AB75C}" type="presParOf" srcId="{F5930563-7736-9E40-9937-C3F97B923365}" destId="{340C0147-5429-9F45-91E5-00155F56F196}" srcOrd="1" destOrd="0" presId="urn:microsoft.com/office/officeart/2005/8/layout/orgChart1"/>
+    <dgm:cxn modelId="{18CCDE4C-403C-FC40-B59D-4CD3D5B4441B}" type="presParOf" srcId="{340C0147-5429-9F45-91E5-00155F56F196}" destId="{961026AA-C7D2-0D47-917F-609A717111E7}" srcOrd="0" destOrd="0" presId="urn:microsoft.com/office/officeart/2005/8/layout/orgChart1"/>
+    <dgm:cxn modelId="{40933F9D-80C0-0140-9069-141FD6ED7468}" type="presParOf" srcId="{340C0147-5429-9F45-91E5-00155F56F196}" destId="{B4F7EA26-1EE6-FC4E-991A-96E5EB9F8E02}" srcOrd="1" destOrd="0" presId="urn:microsoft.com/office/officeart/2005/8/layout/orgChart1"/>
+    <dgm:cxn modelId="{31B9907C-AC73-BA4C-AF36-5D62CBE11A4C}" type="presParOf" srcId="{B4F7EA26-1EE6-FC4E-991A-96E5EB9F8E02}" destId="{36306735-0451-2942-88F5-4310141C4023}" srcOrd="0" destOrd="0" presId="urn:microsoft.com/office/officeart/2005/8/layout/orgChart1"/>
+    <dgm:cxn modelId="{B161C31A-EB99-9E4F-8CFB-4EA9566264E0}" type="presParOf" srcId="{36306735-0451-2942-88F5-4310141C4023}" destId="{1CF394B8-9D59-CE4D-9B72-B81DDA2FFB3F}" srcOrd="0" destOrd="0" presId="urn:microsoft.com/office/officeart/2005/8/layout/orgChart1"/>
+    <dgm:cxn modelId="{36CAF9E7-AE76-5E40-99CD-F45BEF51424C}" type="presParOf" srcId="{36306735-0451-2942-88F5-4310141C4023}" destId="{68D6F0E9-D3A0-CB43-A58D-130E720CE907}" srcOrd="1" destOrd="0" presId="urn:microsoft.com/office/officeart/2005/8/layout/orgChart1"/>
+    <dgm:cxn modelId="{86BC96F0-693E-BC4B-861D-04F6CB84BA97}" type="presParOf" srcId="{B4F7EA26-1EE6-FC4E-991A-96E5EB9F8E02}" destId="{77DD8788-5E24-9746-971B-4B6CD0570675}" srcOrd="1" destOrd="0" presId="urn:microsoft.com/office/officeart/2005/8/layout/orgChart1"/>
+    <dgm:cxn modelId="{BF7DE924-4B00-0C4D-AD18-8189DBC80257}" type="presParOf" srcId="{B4F7EA26-1EE6-FC4E-991A-96E5EB9F8E02}" destId="{FD81C9F0-6582-9049-B828-11283B8B5605}" srcOrd="2" destOrd="0" presId="urn:microsoft.com/office/officeart/2005/8/layout/orgChart1"/>
     <dgm:cxn modelId="{FBE79FBC-E3FC-014A-BA0D-9E7B15076C0C}" type="presParOf" srcId="{F5930563-7736-9E40-9937-C3F97B923365}" destId="{DC127192-2512-E245-A9BB-B151861AD622}" srcOrd="2" destOrd="0" presId="urn:microsoft.com/office/officeart/2005/8/layout/orgChart1"/>
     <dgm:cxn modelId="{8517C709-7FE4-1745-8F39-96B88F81A6BA}" type="presParOf" srcId="{0BBD3972-BF92-214F-8366-7B0D1DEA1323}" destId="{C29AEA73-CAF5-9C45-9691-FD19478A4848}" srcOrd="2" destOrd="0" presId="urn:microsoft.com/office/officeart/2005/8/layout/orgChart1"/>
     <dgm:cxn modelId="{128AA83C-B521-5145-A7B1-8F0558F3B6A2}" type="presParOf" srcId="{0BBD3972-BF92-214F-8366-7B0D1DEA1323}" destId="{7BA89C75-56DE-8048-A3B5-E93D394A2A0B}" srcOrd="3" destOrd="0" presId="urn:microsoft.com/office/officeart/2005/8/layout/orgChart1"/>
@@ -8420,6 +8505,20 @@
     <dgm:cxn modelId="{8FA685E3-2CB5-8C4B-B0F4-144C1194D6E8}" type="presParOf" srcId="{C04CFC51-71C7-DB46-80DE-08024CEB96A7}" destId="{38F70990-00FA-D74F-AD5C-F26B26D4C07F}" srcOrd="2" destOrd="0" presId="urn:microsoft.com/office/officeart/2005/8/layout/orgChart1"/>
     <dgm:cxn modelId="{4538EF76-8093-1643-84AF-9C67DFEF81BD}" type="presParOf" srcId="{75367504-A596-E346-980C-DA3E4CB535CF}" destId="{9EA7E2FD-BA97-404D-A6F9-591327EE0297}" srcOrd="2" destOrd="0" presId="urn:microsoft.com/office/officeart/2005/8/layout/orgChart1"/>
     <dgm:cxn modelId="{779B95E2-7B59-424B-9225-BE8197980051}" type="presParOf" srcId="{7BA89C75-56DE-8048-A3B5-E93D394A2A0B}" destId="{F85DFDB4-BB9B-3844-AB60-291FC4F4ECD0}" srcOrd="2" destOrd="0" presId="urn:microsoft.com/office/officeart/2005/8/layout/orgChart1"/>
+    <dgm:cxn modelId="{B58C51F7-B170-FC43-A98D-ED6378F1B5A1}" type="presParOf" srcId="{0BBD3972-BF92-214F-8366-7B0D1DEA1323}" destId="{8F632091-70A0-3A40-AD9C-7DE5753C505F}" srcOrd="4" destOrd="0" presId="urn:microsoft.com/office/officeart/2005/8/layout/orgChart1"/>
+    <dgm:cxn modelId="{A796134B-9A98-9F46-8DF4-90353FBC7EF4}" type="presParOf" srcId="{0BBD3972-BF92-214F-8366-7B0D1DEA1323}" destId="{F6097BAD-81D2-6C44-A385-49AC69EA0A6C}" srcOrd="5" destOrd="0" presId="urn:microsoft.com/office/officeart/2005/8/layout/orgChart1"/>
+    <dgm:cxn modelId="{BBCBA5A6-C158-6949-A2CF-FFE1BC962A2B}" type="presParOf" srcId="{F6097BAD-81D2-6C44-A385-49AC69EA0A6C}" destId="{E4E8C017-E4D7-6F40-9EEB-D45FB03FC2E3}" srcOrd="0" destOrd="0" presId="urn:microsoft.com/office/officeart/2005/8/layout/orgChart1"/>
+    <dgm:cxn modelId="{1A93C4B8-7136-A949-8322-40DD47BC9D2F}" type="presParOf" srcId="{E4E8C017-E4D7-6F40-9EEB-D45FB03FC2E3}" destId="{AA2ABF0B-39C9-EC4F-91C0-440D4D2ADE26}" srcOrd="0" destOrd="0" presId="urn:microsoft.com/office/officeart/2005/8/layout/orgChart1"/>
+    <dgm:cxn modelId="{642C792D-586C-4542-8F27-46384779BDBC}" type="presParOf" srcId="{E4E8C017-E4D7-6F40-9EEB-D45FB03FC2E3}" destId="{A608F9B6-DBF3-3A4C-AD74-434B1EFE4821}" srcOrd="1" destOrd="0" presId="urn:microsoft.com/office/officeart/2005/8/layout/orgChart1"/>
+    <dgm:cxn modelId="{806DC744-4952-ED49-AA8B-9CC56EC25BF7}" type="presParOf" srcId="{F6097BAD-81D2-6C44-A385-49AC69EA0A6C}" destId="{88D591B2-1FE9-A449-AD84-B3A2C64D7878}" srcOrd="1" destOrd="0" presId="urn:microsoft.com/office/officeart/2005/8/layout/orgChart1"/>
+    <dgm:cxn modelId="{564A4B1D-A6F4-4F4F-A18E-16CE08BD4C39}" type="presParOf" srcId="{88D591B2-1FE9-A449-AD84-B3A2C64D7878}" destId="{BB2F4FBA-4C1A-4B4B-A924-C7B9913968D1}" srcOrd="0" destOrd="0" presId="urn:microsoft.com/office/officeart/2005/8/layout/orgChart1"/>
+    <dgm:cxn modelId="{4D8E84AE-11BF-DD42-B53E-B1352431AF0D}" type="presParOf" srcId="{88D591B2-1FE9-A449-AD84-B3A2C64D7878}" destId="{FD13469F-1F7D-714F-AE52-C0E0493E33E1}" srcOrd="1" destOrd="0" presId="urn:microsoft.com/office/officeart/2005/8/layout/orgChart1"/>
+    <dgm:cxn modelId="{D7B51155-1E2C-5C47-965A-BA8D4FEFCBDC}" type="presParOf" srcId="{FD13469F-1F7D-714F-AE52-C0E0493E33E1}" destId="{03258873-820E-7247-B98B-CED8C2AFEC94}" srcOrd="0" destOrd="0" presId="urn:microsoft.com/office/officeart/2005/8/layout/orgChart1"/>
+    <dgm:cxn modelId="{53778E02-14AB-6F46-89C6-BFC959693878}" type="presParOf" srcId="{03258873-820E-7247-B98B-CED8C2AFEC94}" destId="{6DD94854-6FA9-5F4B-96D3-ADD38E104B08}" srcOrd="0" destOrd="0" presId="urn:microsoft.com/office/officeart/2005/8/layout/orgChart1"/>
+    <dgm:cxn modelId="{6C04D586-157D-1E45-AA14-0948EAB0366B}" type="presParOf" srcId="{03258873-820E-7247-B98B-CED8C2AFEC94}" destId="{15512980-027B-354E-A762-DDCAFF594156}" srcOrd="1" destOrd="0" presId="urn:microsoft.com/office/officeart/2005/8/layout/orgChart1"/>
+    <dgm:cxn modelId="{B0017A64-F9C3-CA42-80C1-FFE565B57929}" type="presParOf" srcId="{FD13469F-1F7D-714F-AE52-C0E0493E33E1}" destId="{4172EE46-68CF-A945-A87E-F10233B17AEB}" srcOrd="1" destOrd="0" presId="urn:microsoft.com/office/officeart/2005/8/layout/orgChart1"/>
+    <dgm:cxn modelId="{6D016F2C-1B13-6741-9B68-9CE74E515120}" type="presParOf" srcId="{FD13469F-1F7D-714F-AE52-C0E0493E33E1}" destId="{9AF7BCE9-ACF3-2749-8B57-877D62923DD7}" srcOrd="2" destOrd="0" presId="urn:microsoft.com/office/officeart/2005/8/layout/orgChart1"/>
+    <dgm:cxn modelId="{0FC595E6-5E83-7B43-9739-3F6933576A43}" type="presParOf" srcId="{F6097BAD-81D2-6C44-A385-49AC69EA0A6C}" destId="{9DBE9808-9818-7246-9615-23300CAFEBA5}" srcOrd="2" destOrd="0" presId="urn:microsoft.com/office/officeart/2005/8/layout/orgChart1"/>
     <dgm:cxn modelId="{E44179CC-E2CC-C045-8499-1898A56A8F14}" type="presParOf" srcId="{A5B69D22-1853-5D42-825A-B51C63FF9311}" destId="{D938B9BA-53A3-E142-B6BC-FD62BE757F54}" srcOrd="2" destOrd="0" presId="urn:microsoft.com/office/officeart/2005/8/layout/orgChart1"/>
   </dgm:cxnLst>
   <dgm:bg/>
@@ -9747,7 +9846,7 @@
       </dsp:nvSpPr>
       <dsp:spPr>
         <a:xfrm>
-          <a:off x="2678" y="122170"/>
+          <a:off x="2678" y="122431"/>
           <a:ext cx="830460" cy="1189489"/>
         </a:xfrm>
         <a:prstGeom prst="roundRect">
@@ -9834,7 +9933,7 @@
         </a:p>
       </dsp:txBody>
       <dsp:txXfrm>
-        <a:off x="27001" y="146493"/>
+        <a:off x="27001" y="146754"/>
         <a:ext cx="781814" cy="1140843"/>
       </dsp:txXfrm>
     </dsp:sp>
@@ -9845,7 +9944,7 @@
       </dsp:nvSpPr>
       <dsp:spPr>
         <a:xfrm>
-          <a:off x="916185" y="613937"/>
+          <a:off x="916185" y="614199"/>
           <a:ext cx="176057" cy="205954"/>
         </a:xfrm>
         <a:prstGeom prst="rightArrow">
@@ -9904,7 +10003,7 @@
         </a:p>
       </dsp:txBody>
       <dsp:txXfrm>
-        <a:off x="916185" y="655128"/>
+        <a:off x="916185" y="655390"/>
         <a:ext cx="123240" cy="123572"/>
       </dsp:txXfrm>
     </dsp:sp>
@@ -9915,7 +10014,7 @@
       </dsp:nvSpPr>
       <dsp:spPr>
         <a:xfrm>
-          <a:off x="1165324" y="122170"/>
+          <a:off x="1165324" y="122431"/>
           <a:ext cx="830460" cy="1189489"/>
         </a:xfrm>
         <a:prstGeom prst="roundRect">
@@ -10002,7 +10101,7 @@
         </a:p>
       </dsp:txBody>
       <dsp:txXfrm>
-        <a:off x="1189647" y="146493"/>
+        <a:off x="1189647" y="146754"/>
         <a:ext cx="781814" cy="1140843"/>
       </dsp:txXfrm>
     </dsp:sp>
@@ -10013,7 +10112,7 @@
       </dsp:nvSpPr>
       <dsp:spPr>
         <a:xfrm>
-          <a:off x="2078831" y="613937"/>
+          <a:off x="2078831" y="614199"/>
           <a:ext cx="176057" cy="205954"/>
         </a:xfrm>
         <a:prstGeom prst="rightArrow">
@@ -10072,7 +10171,7 @@
         </a:p>
       </dsp:txBody>
       <dsp:txXfrm>
-        <a:off x="2078831" y="655128"/>
+        <a:off x="2078831" y="655390"/>
         <a:ext cx="123240" cy="123572"/>
       </dsp:txXfrm>
     </dsp:sp>
@@ -10083,7 +10182,7 @@
       </dsp:nvSpPr>
       <dsp:spPr>
         <a:xfrm>
-          <a:off x="2327969" y="122170"/>
+          <a:off x="2327969" y="122431"/>
           <a:ext cx="830460" cy="1189489"/>
         </a:xfrm>
         <a:prstGeom prst="roundRect">
@@ -10188,7 +10287,7 @@
         </a:p>
       </dsp:txBody>
       <dsp:txXfrm>
-        <a:off x="2352292" y="146493"/>
+        <a:off x="2352292" y="146754"/>
         <a:ext cx="781814" cy="1140843"/>
       </dsp:txXfrm>
     </dsp:sp>
@@ -10199,7 +10298,7 @@
       </dsp:nvSpPr>
       <dsp:spPr>
         <a:xfrm>
-          <a:off x="3241476" y="613937"/>
+          <a:off x="3241476" y="614199"/>
           <a:ext cx="176057" cy="205954"/>
         </a:xfrm>
         <a:prstGeom prst="rightArrow">
@@ -10258,7 +10357,7 @@
         </a:p>
       </dsp:txBody>
       <dsp:txXfrm>
-        <a:off x="3241476" y="655128"/>
+        <a:off x="3241476" y="655390"/>
         <a:ext cx="123240" cy="123572"/>
       </dsp:txXfrm>
     </dsp:sp>
@@ -10269,7 +10368,7 @@
       </dsp:nvSpPr>
       <dsp:spPr>
         <a:xfrm>
-          <a:off x="3490614" y="122170"/>
+          <a:off x="3490614" y="122431"/>
           <a:ext cx="830460" cy="1189489"/>
         </a:xfrm>
         <a:prstGeom prst="roundRect">
@@ -10392,7 +10491,7 @@
         </a:p>
       </dsp:txBody>
       <dsp:txXfrm>
-        <a:off x="3514937" y="146493"/>
+        <a:off x="3514937" y="146754"/>
         <a:ext cx="781814" cy="1140843"/>
       </dsp:txXfrm>
     </dsp:sp>
@@ -10403,7 +10502,7 @@
       </dsp:nvSpPr>
       <dsp:spPr>
         <a:xfrm>
-          <a:off x="4404121" y="613937"/>
+          <a:off x="4404121" y="614199"/>
           <a:ext cx="176057" cy="205954"/>
         </a:xfrm>
         <a:prstGeom prst="rightArrow">
@@ -10462,7 +10561,7 @@
         </a:p>
       </dsp:txBody>
       <dsp:txXfrm>
-        <a:off x="4404121" y="655128"/>
+        <a:off x="4404121" y="655390"/>
         <a:ext cx="123240" cy="123572"/>
       </dsp:txXfrm>
     </dsp:sp>
@@ -10473,7 +10572,7 @@
       </dsp:nvSpPr>
       <dsp:spPr>
         <a:xfrm>
-          <a:off x="4653260" y="122170"/>
+          <a:off x="4653260" y="122431"/>
           <a:ext cx="830460" cy="1189489"/>
         </a:xfrm>
         <a:prstGeom prst="roundRect">
@@ -10560,7 +10659,7 @@
         </a:p>
       </dsp:txBody>
       <dsp:txXfrm>
-        <a:off x="4677583" y="146493"/>
+        <a:off x="4677583" y="146754"/>
         <a:ext cx="781814" cy="1140843"/>
       </dsp:txXfrm>
     </dsp:sp>
@@ -10576,6 +10675,127 @@
       <dsp:cNvGrpSpPr/>
     </dsp:nvGrpSpPr>
     <dsp:grpSpPr/>
+    <dsp:sp modelId="{BB2F4FBA-4C1A-4B4B-A924-C7B9913968D1}">
+      <dsp:nvSpPr>
+        <dsp:cNvPr id="0" name=""/>
+        <dsp:cNvSpPr/>
+      </dsp:nvSpPr>
+      <dsp:spPr>
+        <a:xfrm>
+          <a:off x="3727798" y="1472566"/>
+          <a:ext cx="182333" cy="559154"/>
+        </a:xfrm>
+        <a:custGeom>
+          <a:avLst/>
+          <a:gdLst/>
+          <a:ahLst/>
+          <a:cxnLst/>
+          <a:rect l="0" t="0" r="0" b="0"/>
+          <a:pathLst>
+            <a:path>
+              <a:moveTo>
+                <a:pt x="0" y="0"/>
+              </a:moveTo>
+              <a:lnTo>
+                <a:pt x="0" y="559154"/>
+              </a:lnTo>
+              <a:lnTo>
+                <a:pt x="182333" y="559154"/>
+              </a:lnTo>
+            </a:path>
+          </a:pathLst>
+        </a:custGeom>
+        <a:noFill/>
+        <a:ln w="12700" cap="flat" cmpd="sng" algn="ctr">
+          <a:solidFill>
+            <a:schemeClr val="dk2">
+              <a:shade val="80000"/>
+              <a:hueOff val="0"/>
+              <a:satOff val="0"/>
+              <a:lumOff val="0"/>
+              <a:alphaOff val="0"/>
+            </a:schemeClr>
+          </a:solidFill>
+          <a:prstDash val="solid"/>
+          <a:miter lim="800000"/>
+        </a:ln>
+        <a:effectLst/>
+      </dsp:spPr>
+      <dsp:style>
+        <a:lnRef idx="2">
+          <a:scrgbClr r="0" g="0" b="0"/>
+        </a:lnRef>
+        <a:fillRef idx="0">
+          <a:scrgbClr r="0" g="0" b="0"/>
+        </a:fillRef>
+        <a:effectRef idx="0">
+          <a:scrgbClr r="0" g="0" b="0"/>
+        </a:effectRef>
+        <a:fontRef idx="minor"/>
+      </dsp:style>
+    </dsp:sp>
+    <dsp:sp modelId="{8F632091-70A0-3A40-AD9C-7DE5753C505F}">
+      <dsp:nvSpPr>
+        <dsp:cNvPr id="0" name=""/>
+        <dsp:cNvSpPr/>
+      </dsp:nvSpPr>
+      <dsp:spPr>
+        <a:xfrm>
+          <a:off x="2591255" y="609523"/>
+          <a:ext cx="1622764" cy="255266"/>
+        </a:xfrm>
+        <a:custGeom>
+          <a:avLst/>
+          <a:gdLst/>
+          <a:ahLst/>
+          <a:cxnLst/>
+          <a:rect l="0" t="0" r="0" b="0"/>
+          <a:pathLst>
+            <a:path>
+              <a:moveTo>
+                <a:pt x="0" y="0"/>
+              </a:moveTo>
+              <a:lnTo>
+                <a:pt x="0" y="127633"/>
+              </a:lnTo>
+              <a:lnTo>
+                <a:pt x="1622764" y="127633"/>
+              </a:lnTo>
+              <a:lnTo>
+                <a:pt x="1622764" y="255266"/>
+              </a:lnTo>
+            </a:path>
+          </a:pathLst>
+        </a:custGeom>
+        <a:noFill/>
+        <a:ln w="12700" cap="flat" cmpd="sng" algn="ctr">
+          <a:solidFill>
+            <a:schemeClr val="dk2">
+              <a:shade val="60000"/>
+              <a:hueOff val="0"/>
+              <a:satOff val="0"/>
+              <a:lumOff val="0"/>
+              <a:alphaOff val="0"/>
+            </a:schemeClr>
+          </a:solidFill>
+          <a:prstDash val="solid"/>
+          <a:miter lim="800000"/>
+        </a:ln>
+        <a:effectLst/>
+      </dsp:spPr>
+      <dsp:style>
+        <a:lnRef idx="2">
+          <a:scrgbClr r="0" g="0" b="0"/>
+        </a:lnRef>
+        <a:fillRef idx="0">
+          <a:scrgbClr r="0" g="0" b="0"/>
+        </a:fillRef>
+        <a:effectRef idx="0">
+          <a:scrgbClr r="0" g="0" b="0"/>
+        </a:effectRef>
+        <a:fontRef idx="minor"/>
+      </dsp:style>
+    </dsp:sp>
     <dsp:sp modelId="{3F345CF7-5943-8A45-AB68-4B86A5AF0644}">
       <dsp:nvSpPr>
         <dsp:cNvPr id="0" name=""/>
@@ -10583,7 +10803,7 @@
       </dsp:nvSpPr>
       <dsp:spPr>
         <a:xfrm>
-          <a:off x="2840444" y="2335609"/>
+          <a:off x="2256978" y="2335609"/>
           <a:ext cx="182333" cy="559154"/>
         </a:xfrm>
         <a:custGeom>
@@ -10642,7 +10862,7 @@
       </dsp:nvSpPr>
       <dsp:spPr>
         <a:xfrm>
-          <a:off x="3280945" y="1472566"/>
+          <a:off x="2697480" y="1472566"/>
           <a:ext cx="91440" cy="255266"/>
         </a:xfrm>
         <a:custGeom>
@@ -10699,7 +10919,7 @@
       <dsp:spPr>
         <a:xfrm>
           <a:off x="2591255" y="609523"/>
-          <a:ext cx="735409" cy="255266"/>
+          <a:ext cx="151944" cy="255266"/>
         </a:xfrm>
         <a:custGeom>
           <a:avLst/>
@@ -10716,10 +10936,10 @@
                 <a:pt x="0" y="127633"/>
               </a:lnTo>
               <a:lnTo>
-                <a:pt x="735409" y="127633"/>
+                <a:pt x="151944" y="127633"/>
               </a:lnTo>
               <a:lnTo>
-                <a:pt x="735409" y="255266"/>
+                <a:pt x="151944" y="255266"/>
               </a:lnTo>
             </a:path>
           </a:pathLst>
@@ -10753,15 +10973,15 @@
         <a:fontRef idx="minor"/>
       </dsp:style>
     </dsp:sp>
-    <dsp:sp modelId="{68BC118E-2004-524D-8E23-6399527A3197}">
+    <dsp:sp modelId="{961026AA-C7D2-0D47-917F-609A717111E7}">
       <dsp:nvSpPr>
         <dsp:cNvPr id="0" name=""/>
         <dsp:cNvSpPr/>
       </dsp:nvSpPr>
       <dsp:spPr>
         <a:xfrm>
-          <a:off x="1855845" y="609523"/>
-          <a:ext cx="735409" cy="255266"/>
+          <a:off x="482270" y="1472566"/>
+          <a:ext cx="182333" cy="559154"/>
         </a:xfrm>
         <a:custGeom>
           <a:avLst/>
@@ -10772,10 +10992,69 @@
           <a:pathLst>
             <a:path>
               <a:moveTo>
-                <a:pt x="735409" y="0"/>
+                <a:pt x="0" y="0"/>
               </a:moveTo>
               <a:lnTo>
-                <a:pt x="735409" y="127633"/>
+                <a:pt x="0" y="559154"/>
+              </a:lnTo>
+              <a:lnTo>
+                <a:pt x="182333" y="559154"/>
+              </a:lnTo>
+            </a:path>
+          </a:pathLst>
+        </a:custGeom>
+        <a:noFill/>
+        <a:ln w="12700" cap="flat" cmpd="sng" algn="ctr">
+          <a:solidFill>
+            <a:schemeClr val="dk2">
+              <a:shade val="80000"/>
+              <a:hueOff val="0"/>
+              <a:satOff val="0"/>
+              <a:lumOff val="0"/>
+              <a:alphaOff val="0"/>
+            </a:schemeClr>
+          </a:solidFill>
+          <a:prstDash val="solid"/>
+          <a:miter lim="800000"/>
+        </a:ln>
+        <a:effectLst/>
+      </dsp:spPr>
+      <dsp:style>
+        <a:lnRef idx="2">
+          <a:scrgbClr r="0" g="0" b="0"/>
+        </a:lnRef>
+        <a:fillRef idx="0">
+          <a:scrgbClr r="0" g="0" b="0"/>
+        </a:fillRef>
+        <a:effectRef idx="0">
+          <a:scrgbClr r="0" g="0" b="0"/>
+        </a:effectRef>
+        <a:fontRef idx="minor"/>
+      </dsp:style>
+    </dsp:sp>
+    <dsp:sp modelId="{68BC118E-2004-524D-8E23-6399527A3197}">
+      <dsp:nvSpPr>
+        <dsp:cNvPr id="0" name=""/>
+        <dsp:cNvSpPr/>
+      </dsp:nvSpPr>
+      <dsp:spPr>
+        <a:xfrm>
+          <a:off x="968491" y="609523"/>
+          <a:ext cx="1622764" cy="255266"/>
+        </a:xfrm>
+        <a:custGeom>
+          <a:avLst/>
+          <a:gdLst/>
+          <a:ahLst/>
+          <a:cxnLst/>
+          <a:rect l="0" t="0" r="0" b="0"/>
+          <a:pathLst>
+            <a:path>
+              <a:moveTo>
+                <a:pt x="1622764" y="0"/>
+              </a:moveTo>
+              <a:lnTo>
+                <a:pt x="1622764" y="127633"/>
               </a:lnTo>
               <a:lnTo>
                 <a:pt x="0" y="127633"/>
@@ -10900,7 +11179,7 @@
       </dsp:nvSpPr>
       <dsp:spPr>
         <a:xfrm>
-          <a:off x="1248068" y="864790"/>
+          <a:off x="360714" y="864790"/>
           <a:ext cx="1215553" cy="607776"/>
         </a:xfrm>
         <a:prstGeom prst="rect">
@@ -10967,7 +11246,85 @@
         </a:p>
       </dsp:txBody>
       <dsp:txXfrm>
-        <a:off x="1248068" y="864790"/>
+        <a:off x="360714" y="864790"/>
+        <a:ext cx="1215553" cy="607776"/>
+      </dsp:txXfrm>
+    </dsp:sp>
+    <dsp:sp modelId="{1CF394B8-9D59-CE4D-9B72-B81DDA2FFB3F}">
+      <dsp:nvSpPr>
+        <dsp:cNvPr id="0" name=""/>
+        <dsp:cNvSpPr/>
+      </dsp:nvSpPr>
+      <dsp:spPr>
+        <a:xfrm>
+          <a:off x="664603" y="1727833"/>
+          <a:ext cx="1215553" cy="607776"/>
+        </a:xfrm>
+        <a:prstGeom prst="rect">
+          <a:avLst/>
+        </a:prstGeom>
+        <a:solidFill>
+          <a:schemeClr val="dk2">
+            <a:hueOff val="0"/>
+            <a:satOff val="0"/>
+            <a:lumOff val="0"/>
+            <a:alphaOff val="0"/>
+          </a:schemeClr>
+        </a:solidFill>
+        <a:ln w="12700" cap="flat" cmpd="sng" algn="ctr">
+          <a:solidFill>
+            <a:schemeClr val="lt2">
+              <a:hueOff val="0"/>
+              <a:satOff val="0"/>
+              <a:lumOff val="0"/>
+              <a:alphaOff val="0"/>
+            </a:schemeClr>
+          </a:solidFill>
+          <a:prstDash val="solid"/>
+          <a:miter lim="800000"/>
+        </a:ln>
+        <a:effectLst/>
+      </dsp:spPr>
+      <dsp:style>
+        <a:lnRef idx="2">
+          <a:scrgbClr r="0" g="0" b="0"/>
+        </a:lnRef>
+        <a:fillRef idx="1">
+          <a:scrgbClr r="0" g="0" b="0"/>
+        </a:fillRef>
+        <a:effectRef idx="0">
+          <a:scrgbClr r="0" g="0" b="0"/>
+        </a:effectRef>
+        <a:fontRef idx="minor">
+          <a:schemeClr val="lt1"/>
+        </a:fontRef>
+      </dsp:style>
+      <dsp:txBody>
+        <a:bodyPr spcFirstLastPara="0" vert="horz" wrap="square" lIns="8255" tIns="8255" rIns="8255" bIns="8255" numCol="1" spcCol="1270" anchor="ctr" anchorCtr="0">
+          <a:noAutofit/>
+        </a:bodyPr>
+        <a:lstStyle/>
+        <a:p>
+          <a:pPr marL="0" lvl="0" indent="0" algn="ctr" defTabSz="577850">
+            <a:lnSpc>
+              <a:spcPct val="90000"/>
+            </a:lnSpc>
+            <a:spcBef>
+              <a:spcPct val="0"/>
+            </a:spcBef>
+            <a:spcAft>
+              <a:spcPct val="35000"/>
+            </a:spcAft>
+            <a:buNone/>
+          </a:pPr>
+          <a:r>
+            <a:rPr lang="en-GB" sz="1300" kern="1200"/>
+            <a:t>[Open Vault Flow]</a:t>
+          </a:r>
+        </a:p>
+      </dsp:txBody>
+      <dsp:txXfrm>
+        <a:off x="664603" y="1727833"/>
         <a:ext cx="1215553" cy="607776"/>
       </dsp:txXfrm>
     </dsp:sp>
@@ -10978,7 +11335,7 @@
       </dsp:nvSpPr>
       <dsp:spPr>
         <a:xfrm>
-          <a:off x="2718888" y="864790"/>
+          <a:off x="2135423" y="864790"/>
           <a:ext cx="1215553" cy="607776"/>
         </a:xfrm>
         <a:prstGeom prst="rect">
@@ -11045,7 +11402,7 @@
         </a:p>
       </dsp:txBody>
       <dsp:txXfrm>
-        <a:off x="2718888" y="864790"/>
+        <a:off x="2135423" y="864790"/>
         <a:ext cx="1215553" cy="607776"/>
       </dsp:txXfrm>
     </dsp:sp>
@@ -11056,7 +11413,7 @@
       </dsp:nvSpPr>
       <dsp:spPr>
         <a:xfrm>
-          <a:off x="2718888" y="1727833"/>
+          <a:off x="2135423" y="1727833"/>
           <a:ext cx="1215553" cy="607776"/>
         </a:xfrm>
         <a:prstGeom prst="rect">
@@ -11123,7 +11480,7 @@
         </a:p>
       </dsp:txBody>
       <dsp:txXfrm>
-        <a:off x="2718888" y="1727833"/>
+        <a:off x="2135423" y="1727833"/>
         <a:ext cx="1215553" cy="607776"/>
       </dsp:txXfrm>
     </dsp:sp>
@@ -11134,7 +11491,7 @@
       </dsp:nvSpPr>
       <dsp:spPr>
         <a:xfrm>
-          <a:off x="3022777" y="2590876"/>
+          <a:off x="2439311" y="2590876"/>
           <a:ext cx="1215553" cy="607776"/>
         </a:xfrm>
         <a:prstGeom prst="rect">
@@ -11198,7 +11555,163 @@
         </a:p>
       </dsp:txBody>
       <dsp:txXfrm>
-        <a:off x="3022777" y="2590876"/>
+        <a:off x="2439311" y="2590876"/>
+        <a:ext cx="1215553" cy="607776"/>
+      </dsp:txXfrm>
+    </dsp:sp>
+    <dsp:sp modelId="{AA2ABF0B-39C9-EC4F-91C0-440D4D2ADE26}">
+      <dsp:nvSpPr>
+        <dsp:cNvPr id="0" name=""/>
+        <dsp:cNvSpPr/>
+      </dsp:nvSpPr>
+      <dsp:spPr>
+        <a:xfrm>
+          <a:off x="3606243" y="864790"/>
+          <a:ext cx="1215553" cy="607776"/>
+        </a:xfrm>
+        <a:prstGeom prst="rect">
+          <a:avLst/>
+        </a:prstGeom>
+        <a:solidFill>
+          <a:schemeClr val="dk2">
+            <a:hueOff val="0"/>
+            <a:satOff val="0"/>
+            <a:lumOff val="0"/>
+            <a:alphaOff val="0"/>
+          </a:schemeClr>
+        </a:solidFill>
+        <a:ln w="12700" cap="flat" cmpd="sng" algn="ctr">
+          <a:solidFill>
+            <a:schemeClr val="lt2">
+              <a:hueOff val="0"/>
+              <a:satOff val="0"/>
+              <a:lumOff val="0"/>
+              <a:alphaOff val="0"/>
+            </a:schemeClr>
+          </a:solidFill>
+          <a:prstDash val="solid"/>
+          <a:miter lim="800000"/>
+        </a:ln>
+        <a:effectLst/>
+      </dsp:spPr>
+      <dsp:style>
+        <a:lnRef idx="2">
+          <a:scrgbClr r="0" g="0" b="0"/>
+        </a:lnRef>
+        <a:fillRef idx="1">
+          <a:scrgbClr r="0" g="0" b="0"/>
+        </a:fillRef>
+        <a:effectRef idx="0">
+          <a:scrgbClr r="0" g="0" b="0"/>
+        </a:effectRef>
+        <a:fontRef idx="minor">
+          <a:schemeClr val="lt1"/>
+        </a:fontRef>
+      </dsp:style>
+      <dsp:txBody>
+        <a:bodyPr spcFirstLastPara="0" vert="horz" wrap="square" lIns="8255" tIns="8255" rIns="8255" bIns="8255" numCol="1" spcCol="1270" anchor="ctr" anchorCtr="0">
+          <a:noAutofit/>
+        </a:bodyPr>
+        <a:lstStyle/>
+        <a:p>
+          <a:pPr marL="0" lvl="0" indent="0" algn="ctr" defTabSz="577850">
+            <a:lnSpc>
+              <a:spcPct val="90000"/>
+            </a:lnSpc>
+            <a:spcBef>
+              <a:spcPct val="0"/>
+            </a:spcBef>
+            <a:spcAft>
+              <a:spcPct val="35000"/>
+            </a:spcAft>
+            <a:buNone/>
+          </a:pPr>
+          <a:r>
+            <a:rPr lang="en-GB" sz="1300" kern="1200"/>
+            <a:t>Generate Password (Standalone)</a:t>
+          </a:r>
+        </a:p>
+      </dsp:txBody>
+      <dsp:txXfrm>
+        <a:off x="3606243" y="864790"/>
+        <a:ext cx="1215553" cy="607776"/>
+      </dsp:txXfrm>
+    </dsp:sp>
+    <dsp:sp modelId="{6DD94854-6FA9-5F4B-96D3-ADD38E104B08}">
+      <dsp:nvSpPr>
+        <dsp:cNvPr id="0" name=""/>
+        <dsp:cNvSpPr/>
+      </dsp:nvSpPr>
+      <dsp:spPr>
+        <a:xfrm>
+          <a:off x="3910131" y="1727833"/>
+          <a:ext cx="1215553" cy="607776"/>
+        </a:xfrm>
+        <a:prstGeom prst="rect">
+          <a:avLst/>
+        </a:prstGeom>
+        <a:solidFill>
+          <a:schemeClr val="dk2">
+            <a:hueOff val="0"/>
+            <a:satOff val="0"/>
+            <a:lumOff val="0"/>
+            <a:alphaOff val="0"/>
+          </a:schemeClr>
+        </a:solidFill>
+        <a:ln w="12700" cap="flat" cmpd="sng" algn="ctr">
+          <a:solidFill>
+            <a:schemeClr val="lt2">
+              <a:hueOff val="0"/>
+              <a:satOff val="0"/>
+              <a:lumOff val="0"/>
+              <a:alphaOff val="0"/>
+            </a:schemeClr>
+          </a:solidFill>
+          <a:prstDash val="solid"/>
+          <a:miter lim="800000"/>
+        </a:ln>
+        <a:effectLst/>
+      </dsp:spPr>
+      <dsp:style>
+        <a:lnRef idx="2">
+          <a:scrgbClr r="0" g="0" b="0"/>
+        </a:lnRef>
+        <a:fillRef idx="1">
+          <a:scrgbClr r="0" g="0" b="0"/>
+        </a:fillRef>
+        <a:effectRef idx="0">
+          <a:scrgbClr r="0" g="0" b="0"/>
+        </a:effectRef>
+        <a:fontRef idx="minor">
+          <a:schemeClr val="lt1"/>
+        </a:fontRef>
+      </dsp:style>
+      <dsp:txBody>
+        <a:bodyPr spcFirstLastPara="0" vert="horz" wrap="square" lIns="8255" tIns="8255" rIns="8255" bIns="8255" numCol="1" spcCol="1270" anchor="ctr" anchorCtr="0">
+          <a:noAutofit/>
+        </a:bodyPr>
+        <a:lstStyle/>
+        <a:p>
+          <a:pPr marL="0" lvl="0" indent="0" algn="ctr" defTabSz="577850">
+            <a:lnSpc>
+              <a:spcPct val="90000"/>
+            </a:lnSpc>
+            <a:spcBef>
+              <a:spcPct val="0"/>
+            </a:spcBef>
+            <a:spcAft>
+              <a:spcPct val="35000"/>
+            </a:spcAft>
+            <a:buNone/>
+          </a:pPr>
+          <a:r>
+            <a:rPr lang="en-GB" sz="1300" kern="1200"/>
+            <a:t>Display Password</a:t>
+          </a:r>
+        </a:p>
+      </dsp:txBody>
+      <dsp:txXfrm>
+        <a:off x="3910131" y="1727833"/>
         <a:ext cx="1215553" cy="607776"/>
       </dsp:txXfrm>
     </dsp:sp>

</xml_diff>